<commit_message>
first commit from bitbucket
</commit_message>
<xml_diff>
--- a/Rmd/mmm_conference/cost_overview_conference_grant.docx
+++ b/Rmd/mmm_conference/cost_overview_conference_grant.docx
@@ -348,6 +348,12 @@
                 <w:lang w:val="en-US"/>
               </w:rPr>
             </w:pPr>
+            <w:r>
+              <w:rPr>
+                <w:lang w:val="en-US"/>
+              </w:rPr>
+              <w:t>50 Euro</w:t>
+            </w:r>
           </w:p>
         </w:tc>
       </w:tr>
@@ -416,6 +422,12 @@
                 <w:lang w:val="en-US"/>
               </w:rPr>
             </w:pPr>
+            <w:r>
+              <w:rPr>
+                <w:lang w:val="en-US"/>
+              </w:rPr>
+              <w:t>0</w:t>
+            </w:r>
           </w:p>
         </w:tc>
       </w:tr>
@@ -485,6 +497,12 @@
                 <w:lang w:val="en-US"/>
               </w:rPr>
             </w:pPr>
+            <w:r>
+              <w:rPr>
+                <w:lang w:val="en-US"/>
+              </w:rPr>
+              <w:t>350.90</w:t>
+            </w:r>
           </w:p>
         </w:tc>
       </w:tr>
@@ -544,6 +562,12 @@
                 <w:lang w:val="en-US"/>
               </w:rPr>
             </w:pPr>
+            <w:r>
+              <w:rPr>
+                <w:lang w:val="en-US"/>
+              </w:rPr>
+              <w:t>400.90</w:t>
+            </w:r>
           </w:p>
         </w:tc>
       </w:tr>
@@ -602,7 +626,13 @@
         <w:rPr>
           <w:lang w:val="en-US"/>
         </w:rPr>
-        <w:t>Note: It maybe that I drive back and forth from Amsterdam 2x instead of staying there over night.</w:t>
+        <w:t xml:space="preserve">Note: </w:t>
+      </w:r>
+      <w:r>
+        <w:rPr>
+          <w:lang w:val="en-US"/>
+        </w:rPr>
+        <w:t xml:space="preserve"> There were other costs not listed such as printing the poster for 47 euro.</w:t>
       </w:r>
       <w:bookmarkStart w:id="0" w:name="_GoBack"/>
       <w:bookmarkEnd w:id="0"/>

</xml_diff>